<commit_message>
UI Changes - update users info
</commit_message>
<xml_diff>
--- a/app/Templates/AttestationPaiement.docx
+++ b/app/Templates/AttestationPaiement.docx
@@ -1,6 +1,6 @@
 
 <file path=word/document.xml><?xml version="1.0" encoding="utf-8"?>
-<w:document xmlns:wpc="http://schemas.microsoft.com/office/word/2010/wordprocessingCanvas" xmlns:mc="http://schemas.openxmlformats.org/markup-compatibility/2006" xmlns:o="urn:schemas-microsoft-com:office:office" xmlns:r="http://schemas.openxmlformats.org/officeDocument/2006/relationships" xmlns:m="http://schemas.openxmlformats.org/officeDocument/2006/math" xmlns:v="urn:schemas-microsoft-com:vml" xmlns:wp14="http://schemas.microsoft.com/office/word/2010/wordprocessingDrawing" xmlns:wp="http://schemas.openxmlformats.org/drawingml/2006/wordprocessingDrawing" xmlns:w10="urn:schemas-microsoft-com:office:word" xmlns:w="http://schemas.openxmlformats.org/wordprocessingml/2006/main" xmlns:w14="http://schemas.microsoft.com/office/word/2010/wordml" xmlns:wpg="http://schemas.microsoft.com/office/word/2010/wordprocessingGroup" xmlns:wpi="http://schemas.microsoft.com/office/word/2010/wordprocessingInk" xmlns:wne="http://schemas.microsoft.com/office/word/2006/wordml" xmlns:wps="http://schemas.microsoft.com/office/word/2010/wordprocessingShape" mc:Ignorable="w14 wp14">
+<w:document xmlns:ve="http://schemas.openxmlformats.org/markup-compatibility/2006" xmlns:o="urn:schemas-microsoft-com:office:office" xmlns:r="http://schemas.openxmlformats.org/officeDocument/2006/relationships" xmlns:m="http://schemas.openxmlformats.org/officeDocument/2006/math" xmlns:v="urn:schemas-microsoft-com:vml" xmlns:wp="http://schemas.openxmlformats.org/drawingml/2006/wordprocessingDrawing" xmlns:w10="urn:schemas-microsoft-com:office:word" xmlns:w="http://schemas.openxmlformats.org/wordprocessingml/2006/main" xmlns:wne="http://schemas.microsoft.com/office/word/2006/wordml">
   <w:body>
     <w:p>
       <w:pPr>
@@ -9,582 +9,62 @@
         <w:rPr>
           <w:b/>
           <w:bCs/>
+          <w:sz w:val="36"/>
+          <w:szCs w:val="36"/>
+          <w:u w:val="single"/>
+          <w:rtl/>
+          <w:lang w:bidi="ar-DZ"/>
+        </w:rPr>
+      </w:pPr>
+      <w:r>
+        <w:rPr>
+          <w:rFonts w:hint="cs"/>
+          <w:b/>
+          <w:bCs/>
+          <w:sz w:val="36"/>
+          <w:szCs w:val="36"/>
+          <w:u w:val="single"/>
+          <w:rtl/>
+          <w:lang w:bidi="ar-DZ"/>
+        </w:rPr>
+        <w:t>الـجـمـهـوريــة الـجـزائـريــة الـديـمـقـراطـيــة الـشـعـبـيــة</w:t>
+      </w:r>
+    </w:p>
+    <w:p>
+      <w:pPr>
+        <w:bidi/>
+        <w:jc w:val="center"/>
+        <w:rPr>
+          <w:b/>
+          <w:bCs/>
           <w:sz w:val="44"/>
           <w:szCs w:val="44"/>
-          <w:u w:val="single"/>
-          <w:rtl/>
-          <w:lang w:bidi="ar-DZ"/>
-        </w:rPr>
-      </w:pPr>
-      <w:r>
-        <w:rPr>
-          <w:rFonts w:hint="cs"/>
-          <w:b/>
-          <w:bCs/>
-          <w:sz w:val="44"/>
-          <w:szCs w:val="44"/>
-          <w:u w:val="single"/>
-          <w:rtl/>
-          <w:lang w:bidi="ar-DZ"/>
-        </w:rPr>
-        <w:t>ال</w:t>
-      </w:r>
-      <w:r>
-        <w:rPr>
-          <w:rFonts w:hint="cs"/>
-          <w:b/>
-          <w:bCs/>
-          <w:sz w:val="44"/>
-          <w:szCs w:val="44"/>
-          <w:u w:val="single"/>
-          <w:rtl/>
-          <w:lang w:bidi="ar-DZ"/>
-        </w:rPr>
-        <w:t>ـ</w:t>
-      </w:r>
-      <w:r>
-        <w:rPr>
-          <w:rFonts w:hint="cs"/>
-          <w:b/>
-          <w:bCs/>
-          <w:sz w:val="44"/>
-          <w:szCs w:val="44"/>
-          <w:u w:val="single"/>
-          <w:rtl/>
-          <w:lang w:bidi="ar-DZ"/>
-        </w:rPr>
-        <w:t>ج</w:t>
-      </w:r>
-      <w:r>
-        <w:rPr>
-          <w:rFonts w:hint="cs"/>
-          <w:b/>
-          <w:bCs/>
-          <w:sz w:val="44"/>
-          <w:szCs w:val="44"/>
-          <w:u w:val="single"/>
-          <w:rtl/>
-          <w:lang w:bidi="ar-DZ"/>
-        </w:rPr>
-        <w:t>ـ</w:t>
-      </w:r>
-      <w:r>
-        <w:rPr>
-          <w:rFonts w:hint="cs"/>
-          <w:b/>
-          <w:bCs/>
-          <w:sz w:val="44"/>
-          <w:szCs w:val="44"/>
-          <w:u w:val="single"/>
-          <w:rtl/>
-          <w:lang w:bidi="ar-DZ"/>
-        </w:rPr>
-        <w:t>م</w:t>
-      </w:r>
-      <w:r>
-        <w:rPr>
-          <w:rFonts w:hint="cs"/>
-          <w:b/>
-          <w:bCs/>
-          <w:sz w:val="44"/>
-          <w:szCs w:val="44"/>
-          <w:u w:val="single"/>
-          <w:rtl/>
-          <w:lang w:bidi="ar-DZ"/>
-        </w:rPr>
-        <w:t>ـ</w:t>
-      </w:r>
-      <w:r>
-        <w:rPr>
-          <w:rFonts w:hint="cs"/>
-          <w:b/>
-          <w:bCs/>
-          <w:sz w:val="44"/>
-          <w:szCs w:val="44"/>
-          <w:u w:val="single"/>
-          <w:rtl/>
-          <w:lang w:bidi="ar-DZ"/>
-        </w:rPr>
-        <w:t>ه</w:t>
-      </w:r>
-      <w:r>
-        <w:rPr>
-          <w:rFonts w:hint="cs"/>
-          <w:b/>
-          <w:bCs/>
-          <w:sz w:val="44"/>
-          <w:szCs w:val="44"/>
-          <w:u w:val="single"/>
-          <w:rtl/>
-          <w:lang w:bidi="ar-DZ"/>
-        </w:rPr>
-        <w:t>ـ</w:t>
-      </w:r>
-      <w:r>
-        <w:rPr>
-          <w:rFonts w:hint="cs"/>
-          <w:b/>
-          <w:bCs/>
-          <w:sz w:val="44"/>
-          <w:szCs w:val="44"/>
-          <w:u w:val="single"/>
-          <w:rtl/>
-          <w:lang w:bidi="ar-DZ"/>
-        </w:rPr>
-        <w:t>وري</w:t>
-      </w:r>
-      <w:r>
-        <w:rPr>
-          <w:rFonts w:hint="cs"/>
-          <w:b/>
-          <w:bCs/>
-          <w:sz w:val="44"/>
-          <w:szCs w:val="44"/>
-          <w:u w:val="single"/>
-          <w:rtl/>
-          <w:lang w:bidi="ar-DZ"/>
-        </w:rPr>
-        <w:t>ــ</w:t>
-      </w:r>
-      <w:r>
-        <w:rPr>
-          <w:rFonts w:hint="cs"/>
-          <w:b/>
-          <w:bCs/>
-          <w:sz w:val="44"/>
-          <w:szCs w:val="44"/>
-          <w:u w:val="single"/>
-          <w:rtl/>
-          <w:lang w:bidi="ar-DZ"/>
-        </w:rPr>
-        <w:t>ة ال</w:t>
-      </w:r>
-      <w:r>
-        <w:rPr>
-          <w:rFonts w:hint="cs"/>
-          <w:b/>
-          <w:bCs/>
-          <w:sz w:val="44"/>
-          <w:szCs w:val="44"/>
-          <w:u w:val="single"/>
-          <w:rtl/>
-          <w:lang w:bidi="ar-DZ"/>
-        </w:rPr>
-        <w:t>ـ</w:t>
-      </w:r>
-      <w:r>
-        <w:rPr>
-          <w:rFonts w:hint="cs"/>
-          <w:b/>
-          <w:bCs/>
-          <w:sz w:val="44"/>
-          <w:szCs w:val="44"/>
-          <w:u w:val="single"/>
-          <w:rtl/>
-          <w:lang w:bidi="ar-DZ"/>
-        </w:rPr>
-        <w:t>ج</w:t>
-      </w:r>
-      <w:r>
-        <w:rPr>
-          <w:rFonts w:hint="cs"/>
-          <w:b/>
-          <w:bCs/>
-          <w:sz w:val="44"/>
-          <w:szCs w:val="44"/>
-          <w:u w:val="single"/>
-          <w:rtl/>
-          <w:lang w:bidi="ar-DZ"/>
-        </w:rPr>
-        <w:t>ـ</w:t>
-      </w:r>
-      <w:r>
-        <w:rPr>
-          <w:rFonts w:hint="cs"/>
-          <w:b/>
-          <w:bCs/>
-          <w:sz w:val="44"/>
-          <w:szCs w:val="44"/>
-          <w:u w:val="single"/>
-          <w:rtl/>
-          <w:lang w:bidi="ar-DZ"/>
-        </w:rPr>
-        <w:t>زائ</w:t>
-      </w:r>
-      <w:r>
-        <w:rPr>
-          <w:rFonts w:hint="cs"/>
-          <w:b/>
-          <w:bCs/>
-          <w:sz w:val="44"/>
-          <w:szCs w:val="44"/>
-          <w:u w:val="single"/>
-          <w:rtl/>
-          <w:lang w:bidi="ar-DZ"/>
-        </w:rPr>
-        <w:t>ـ</w:t>
-      </w:r>
-      <w:r>
-        <w:rPr>
-          <w:rFonts w:hint="cs"/>
-          <w:b/>
-          <w:bCs/>
-          <w:sz w:val="44"/>
-          <w:szCs w:val="44"/>
-          <w:u w:val="single"/>
-          <w:rtl/>
-          <w:lang w:bidi="ar-DZ"/>
-        </w:rPr>
-        <w:t>ري</w:t>
-      </w:r>
-      <w:r>
-        <w:rPr>
-          <w:rFonts w:hint="cs"/>
-          <w:b/>
-          <w:bCs/>
-          <w:sz w:val="44"/>
-          <w:szCs w:val="44"/>
-          <w:u w:val="single"/>
-          <w:rtl/>
-          <w:lang w:bidi="ar-DZ"/>
-        </w:rPr>
-        <w:t>ــ</w:t>
-      </w:r>
-      <w:r>
-        <w:rPr>
-          <w:rFonts w:hint="cs"/>
-          <w:b/>
-          <w:bCs/>
-          <w:sz w:val="44"/>
-          <w:szCs w:val="44"/>
-          <w:u w:val="single"/>
-          <w:rtl/>
-          <w:lang w:bidi="ar-DZ"/>
-        </w:rPr>
-        <w:t>ة ال</w:t>
-      </w:r>
-      <w:r>
-        <w:rPr>
-          <w:rFonts w:hint="cs"/>
-          <w:b/>
-          <w:bCs/>
-          <w:sz w:val="44"/>
-          <w:szCs w:val="44"/>
-          <w:u w:val="single"/>
-          <w:rtl/>
-          <w:lang w:bidi="ar-DZ"/>
-        </w:rPr>
-        <w:t>ـ</w:t>
-      </w:r>
-      <w:r>
-        <w:rPr>
-          <w:rFonts w:hint="cs"/>
-          <w:b/>
-          <w:bCs/>
-          <w:sz w:val="44"/>
-          <w:szCs w:val="44"/>
-          <w:u w:val="single"/>
-          <w:rtl/>
-          <w:lang w:bidi="ar-DZ"/>
-        </w:rPr>
-        <w:t>دي</w:t>
-      </w:r>
-      <w:r>
-        <w:rPr>
-          <w:rFonts w:hint="cs"/>
-          <w:b/>
-          <w:bCs/>
-          <w:sz w:val="44"/>
-          <w:szCs w:val="44"/>
-          <w:u w:val="single"/>
-          <w:rtl/>
-          <w:lang w:bidi="ar-DZ"/>
-        </w:rPr>
-        <w:t>ـ</w:t>
-      </w:r>
-      <w:r>
-        <w:rPr>
-          <w:rFonts w:hint="cs"/>
-          <w:b/>
-          <w:bCs/>
-          <w:sz w:val="44"/>
-          <w:szCs w:val="44"/>
-          <w:u w:val="single"/>
-          <w:rtl/>
-          <w:lang w:bidi="ar-DZ"/>
-        </w:rPr>
-        <w:t>م</w:t>
-      </w:r>
-      <w:r>
-        <w:rPr>
-          <w:rFonts w:hint="cs"/>
-          <w:b/>
-          <w:bCs/>
-          <w:sz w:val="44"/>
-          <w:szCs w:val="44"/>
-          <w:u w:val="single"/>
-          <w:rtl/>
-          <w:lang w:bidi="ar-DZ"/>
-        </w:rPr>
-        <w:t>ـ</w:t>
-      </w:r>
-      <w:r>
-        <w:rPr>
-          <w:rFonts w:hint="cs"/>
-          <w:b/>
-          <w:bCs/>
-          <w:sz w:val="44"/>
-          <w:szCs w:val="44"/>
-          <w:u w:val="single"/>
-          <w:rtl/>
-          <w:lang w:bidi="ar-DZ"/>
-        </w:rPr>
-        <w:t>ق</w:t>
-      </w:r>
-      <w:r>
-        <w:rPr>
-          <w:rFonts w:hint="cs"/>
-          <w:b/>
-          <w:bCs/>
-          <w:sz w:val="44"/>
-          <w:szCs w:val="44"/>
-          <w:u w:val="single"/>
-          <w:rtl/>
-          <w:lang w:bidi="ar-DZ"/>
-        </w:rPr>
-        <w:t>ـ</w:t>
-      </w:r>
-      <w:r>
-        <w:rPr>
-          <w:rFonts w:hint="cs"/>
-          <w:b/>
-          <w:bCs/>
-          <w:sz w:val="44"/>
-          <w:szCs w:val="44"/>
-          <w:u w:val="single"/>
-          <w:rtl/>
-          <w:lang w:bidi="ar-DZ"/>
-        </w:rPr>
-        <w:t>راط</w:t>
-      </w:r>
-      <w:r>
-        <w:rPr>
-          <w:rFonts w:hint="cs"/>
-          <w:b/>
-          <w:bCs/>
-          <w:sz w:val="44"/>
-          <w:szCs w:val="44"/>
-          <w:u w:val="single"/>
-          <w:rtl/>
-          <w:lang w:bidi="ar-DZ"/>
-        </w:rPr>
-        <w:t>ـ</w:t>
-      </w:r>
-      <w:r>
-        <w:rPr>
-          <w:rFonts w:hint="cs"/>
-          <w:b/>
-          <w:bCs/>
-          <w:sz w:val="44"/>
-          <w:szCs w:val="44"/>
-          <w:u w:val="single"/>
-          <w:rtl/>
-          <w:lang w:bidi="ar-DZ"/>
-        </w:rPr>
-        <w:t>ي</w:t>
-      </w:r>
-      <w:r>
-        <w:rPr>
-          <w:rFonts w:hint="cs"/>
-          <w:b/>
-          <w:bCs/>
-          <w:sz w:val="44"/>
-          <w:szCs w:val="44"/>
-          <w:u w:val="single"/>
-          <w:rtl/>
-          <w:lang w:bidi="ar-DZ"/>
-        </w:rPr>
-        <w:t>ــ</w:t>
-      </w:r>
-      <w:r>
-        <w:rPr>
-          <w:rFonts w:hint="cs"/>
-          <w:b/>
-          <w:bCs/>
-          <w:sz w:val="44"/>
-          <w:szCs w:val="44"/>
-          <w:u w:val="single"/>
-          <w:rtl/>
-          <w:lang w:bidi="ar-DZ"/>
-        </w:rPr>
-        <w:t>ة ال</w:t>
-      </w:r>
-      <w:r>
-        <w:rPr>
-          <w:rFonts w:hint="cs"/>
-          <w:b/>
-          <w:bCs/>
-          <w:sz w:val="44"/>
-          <w:szCs w:val="44"/>
-          <w:u w:val="single"/>
-          <w:rtl/>
-          <w:lang w:bidi="ar-DZ"/>
-        </w:rPr>
-        <w:t>ـ</w:t>
-      </w:r>
-      <w:r>
-        <w:rPr>
-          <w:rFonts w:hint="cs"/>
-          <w:b/>
-          <w:bCs/>
-          <w:sz w:val="44"/>
-          <w:szCs w:val="44"/>
-          <w:u w:val="single"/>
-          <w:rtl/>
-          <w:lang w:bidi="ar-DZ"/>
-        </w:rPr>
-        <w:t>ش</w:t>
-      </w:r>
-      <w:r>
-        <w:rPr>
-          <w:rFonts w:hint="cs"/>
-          <w:b/>
-          <w:bCs/>
-          <w:sz w:val="44"/>
-          <w:szCs w:val="44"/>
-          <w:u w:val="single"/>
-          <w:rtl/>
-          <w:lang w:bidi="ar-DZ"/>
-        </w:rPr>
-        <w:t>ـ</w:t>
-      </w:r>
-      <w:r>
-        <w:rPr>
-          <w:rFonts w:hint="cs"/>
-          <w:b/>
-          <w:bCs/>
-          <w:sz w:val="44"/>
-          <w:szCs w:val="44"/>
-          <w:u w:val="single"/>
-          <w:rtl/>
-          <w:lang w:bidi="ar-DZ"/>
-        </w:rPr>
-        <w:t>ع</w:t>
-      </w:r>
-      <w:r>
-        <w:rPr>
-          <w:rFonts w:hint="cs"/>
-          <w:b/>
-          <w:bCs/>
-          <w:sz w:val="44"/>
-          <w:szCs w:val="44"/>
-          <w:u w:val="single"/>
-          <w:rtl/>
-          <w:lang w:bidi="ar-DZ"/>
-        </w:rPr>
-        <w:t>ـ</w:t>
-      </w:r>
-      <w:r>
-        <w:rPr>
-          <w:rFonts w:hint="cs"/>
-          <w:b/>
-          <w:bCs/>
-          <w:sz w:val="44"/>
-          <w:szCs w:val="44"/>
-          <w:u w:val="single"/>
-          <w:rtl/>
-          <w:lang w:bidi="ar-DZ"/>
-        </w:rPr>
-        <w:t>ب</w:t>
-      </w:r>
-      <w:r>
-        <w:rPr>
-          <w:rFonts w:hint="cs"/>
-          <w:b/>
-          <w:bCs/>
-          <w:sz w:val="44"/>
-          <w:szCs w:val="44"/>
-          <w:u w:val="single"/>
-          <w:rtl/>
-          <w:lang w:bidi="ar-DZ"/>
-        </w:rPr>
-        <w:t>ـ</w:t>
-      </w:r>
-      <w:r>
-        <w:rPr>
-          <w:rFonts w:hint="cs"/>
-          <w:b/>
-          <w:bCs/>
-          <w:sz w:val="44"/>
-          <w:szCs w:val="44"/>
-          <w:u w:val="single"/>
-          <w:rtl/>
-          <w:lang w:bidi="ar-DZ"/>
-        </w:rPr>
-        <w:t>ي</w:t>
-      </w:r>
-      <w:r>
-        <w:rPr>
-          <w:rFonts w:hint="cs"/>
-          <w:b/>
-          <w:bCs/>
-          <w:sz w:val="44"/>
-          <w:szCs w:val="44"/>
-          <w:u w:val="single"/>
-          <w:rtl/>
-          <w:lang w:bidi="ar-DZ"/>
-        </w:rPr>
-        <w:t>ــ</w:t>
-      </w:r>
-      <w:r>
-        <w:rPr>
-          <w:rFonts w:hint="cs"/>
-          <w:b/>
-          <w:bCs/>
-          <w:sz w:val="44"/>
-          <w:szCs w:val="44"/>
-          <w:u w:val="single"/>
-          <w:rtl/>
-          <w:lang w:bidi="ar-DZ"/>
-        </w:rPr>
-        <w:t>ة</w:t>
-      </w:r>
+          <w:rtl/>
+          <w:lang w:bidi="ar-DZ"/>
+        </w:rPr>
+      </w:pPr>
     </w:p>
     <w:p>
       <w:pPr>
         <w:bidi/>
-        <w:jc w:val="center"/>
-        <w:rPr>
-          <w:b/>
-          <w:bCs/>
-          <w:sz w:val="44"/>
-          <w:szCs w:val="44"/>
-          <w:rtl/>
-          <w:lang w:bidi="ar-DZ"/>
-        </w:rPr>
-      </w:pPr>
-    </w:p>
-    <w:p>
-      <w:pPr>
-        <w:bidi/>
         <w:spacing w:line="360" w:lineRule="auto"/>
         <w:rPr>
           <w:b/>
           <w:bCs/>
-          <w:sz w:val="32"/>
-          <w:szCs w:val="32"/>
-          <w:u w:val="single"/>
-          <w:rtl/>
-          <w:lang w:bidi="ar-DZ"/>
-        </w:rPr>
-      </w:pPr>
-      <w:r>
-        <w:rPr>
-          <w:rFonts w:hint="cs"/>
-          <w:b/>
-          <w:bCs/>
-          <w:sz w:val="32"/>
-          <w:szCs w:val="32"/>
+          <w:sz w:val="28"/>
+          <w:szCs w:val="28"/>
+          <w:u w:val="single"/>
+          <w:rtl/>
+          <w:lang w:bidi="ar-DZ"/>
+        </w:rPr>
+      </w:pPr>
+      <w:r>
+        <w:rPr>
+          <w:rFonts w:hint="cs"/>
+          <w:b/>
+          <w:bCs/>
+          <w:sz w:val="28"/>
+          <w:szCs w:val="28"/>
           <w:u w:val="single"/>
           <w:rtl/>
           <w:lang w:bidi="ar-DZ"/>
@@ -602,19 +82,19 @@
         <w:rPr>
           <w:b/>
           <w:bCs/>
-          <w:sz w:val="32"/>
-          <w:szCs w:val="32"/>
-          <w:rtl/>
-          <w:lang w:bidi="ar-DZ"/>
-        </w:rPr>
-      </w:pPr>
-      <w:r>
-        <w:rPr>
-          <w:rFonts w:hint="cs"/>
-          <w:b/>
-          <w:bCs/>
-          <w:sz w:val="32"/>
-          <w:szCs w:val="32"/>
+          <w:sz w:val="28"/>
+          <w:szCs w:val="28"/>
+          <w:rtl/>
+          <w:lang w:bidi="ar-DZ"/>
+        </w:rPr>
+      </w:pPr>
+      <w:r>
+        <w:rPr>
+          <w:rFonts w:hint="cs"/>
+          <w:b/>
+          <w:bCs/>
+          <w:sz w:val="28"/>
+          <w:szCs w:val="28"/>
           <w:u w:val="single"/>
           <w:rtl/>
           <w:lang w:bidi="ar-DZ"/>
@@ -626,53 +106,85 @@
           <w:rFonts w:hint="cs"/>
           <w:b/>
           <w:bCs/>
-          <w:sz w:val="32"/>
-          <w:szCs w:val="32"/>
-          <w:rtl/>
-          <w:lang w:bidi="ar-DZ"/>
-        </w:rPr>
-        <w:t xml:space="preserve">      </w:t>
-      </w:r>
-      <w:r>
-        <w:rPr>
-          <w:rFonts w:hint="cs"/>
-          <w:b/>
-          <w:bCs/>
-          <w:sz w:val="32"/>
-          <w:szCs w:val="32"/>
-          <w:rtl/>
-          <w:lang w:bidi="ar-DZ"/>
-        </w:rPr>
-        <w:t xml:space="preserve">  </w:t>
-      </w:r>
-      <w:r>
-        <w:rPr>
-          <w:rFonts w:hint="cs"/>
-          <w:b/>
-          <w:bCs/>
-          <w:sz w:val="32"/>
-          <w:szCs w:val="32"/>
-          <w:rtl/>
-          <w:lang w:bidi="ar-DZ"/>
-        </w:rPr>
-        <w:t xml:space="preserve">    </w:t>
-      </w:r>
-      <w:r>
-        <w:rPr>
-          <w:rFonts w:hint="cs"/>
-          <w:b/>
-          <w:bCs/>
-          <w:u w:val="single"/>
-          <w:rtl/>
-          <w:lang w:bidi="ar-DZ"/>
-        </w:rPr>
-        <w:t>عـيـن تـمـوشـنـت فـي</w:t>
-      </w:r>
-      <w:r>
-        <w:rPr>
-          <w:rFonts w:hint="cs"/>
-          <w:b/>
-          <w:bCs/>
+          <w:sz w:val="28"/>
+          <w:szCs w:val="28"/>
+          <w:rtl/>
+          <w:lang w:bidi="ar-DZ"/>
+        </w:rPr>
+        <w:t xml:space="preserve">                </w:t>
+      </w:r>
+      <w:r>
+        <w:rPr>
+          <w:rFonts w:hint="cs"/>
+          <w:b/>
+          <w:bCs/>
+          <w:sz w:val="28"/>
+          <w:szCs w:val="28"/>
+          <w:rtl/>
+          <w:lang w:bidi="ar-DZ"/>
+        </w:rPr>
+        <w:t xml:space="preserve">        </w:t>
+      </w:r>
+      <w:r>
+        <w:rPr>
+          <w:rFonts w:hint="cs"/>
+          <w:b/>
+          <w:bCs/>
+          <w:sz w:val="28"/>
+          <w:szCs w:val="28"/>
+          <w:rtl/>
+          <w:lang w:bidi="ar-DZ"/>
+        </w:rPr>
+        <w:t xml:space="preserve">        </w:t>
+      </w:r>
+      <w:r>
+        <w:rPr>
+          <w:rFonts w:hint="cs"/>
+          <w:b/>
+          <w:bCs/>
+          <w:sz w:val="22"/>
+          <w:szCs w:val="22"/>
+          <w:u w:val="single"/>
+          <w:rtl/>
+          <w:lang w:bidi="ar-DZ"/>
+        </w:rPr>
+        <w:t xml:space="preserve">عـيـن </w:t>
+      </w:r>
+      <w:proofErr w:type="spellStart"/>
+      <w:r>
+        <w:rPr>
+          <w:rFonts w:hint="cs"/>
+          <w:b/>
+          <w:bCs/>
+          <w:sz w:val="22"/>
+          <w:szCs w:val="22"/>
+          <w:u w:val="single"/>
+          <w:rtl/>
+          <w:lang w:bidi="ar-DZ"/>
+        </w:rPr>
+        <w:t>تـمـوشـنـت</w:t>
+      </w:r>
+      <w:proofErr w:type="spellEnd"/>
+      <w:r>
+        <w:rPr>
+          <w:rFonts w:hint="cs"/>
+          <w:b/>
+          <w:bCs/>
+          <w:sz w:val="22"/>
+          <w:szCs w:val="22"/>
+          <w:u w:val="single"/>
+          <w:rtl/>
+          <w:lang w:bidi="ar-DZ"/>
+        </w:rPr>
+        <w:t xml:space="preserve"> فـي</w:t>
+      </w:r>
+      <w:r>
+        <w:rPr>
+          <w:rFonts w:hint="cs"/>
+          <w:b/>
+          <w:bCs/>
+          <w:sz w:val="22"/>
+          <w:szCs w:val="22"/>
           <w:rtl/>
           <w:lang w:bidi="ar-DZ"/>
         </w:rPr>
@@ -682,6 +194,8 @@
         <w:rPr>
           <w:b/>
           <w:bCs/>
+          <w:sz w:val="22"/>
+          <w:szCs w:val="22"/>
           <w:lang w:bidi="ar-DZ"/>
         </w:rPr>
         <w:t xml:space="preserve"> ${dateAj}</w:t>
@@ -694,56 +208,31 @@
         <w:rPr>
           <w:b/>
           <w:bCs/>
-          <w:sz w:val="36"/>
-          <w:szCs w:val="36"/>
-          <w:u w:val="single"/>
-          <w:lang w:bidi="ar-DZ"/>
-        </w:rPr>
-      </w:pPr>
-      <w:r>
-        <w:rPr>
-          <w:rFonts w:hint="cs"/>
-          <w:b/>
-          <w:bCs/>
-          <w:sz w:val="32"/>
-          <w:szCs w:val="32"/>
-          <w:u w:val="single"/>
-          <w:rtl/>
-          <w:lang w:bidi="ar-DZ"/>
-        </w:rPr>
-        <w:t>الـرقـم:</w:t>
-      </w:r>
-      <w:r>
-        <w:rPr>
-          <w:rFonts w:hint="cs"/>
-          <w:b/>
-          <w:bCs/>
-          <w:sz w:val="32"/>
-          <w:szCs w:val="32"/>
-          <w:rtl/>
-          <w:lang w:bidi="ar-DZ"/>
-        </w:rPr>
-        <w:t xml:space="preserve">          </w:t>
-      </w:r>
-      <w:r>
-        <w:rPr>
-          <w:rFonts w:hint="cs"/>
-          <w:b/>
-          <w:bCs/>
-          <w:sz w:val="32"/>
-          <w:szCs w:val="32"/>
-          <w:u w:val="single"/>
-          <w:rtl/>
-          <w:lang w:bidi="ar-DZ"/>
-        </w:rPr>
-        <w:t>/ و ع ت /م ن إ ت /</w:t>
-      </w:r>
-      <w:r>
-        <w:rPr>
-          <w:b/>
-          <w:bCs/>
-          <w:sz w:val="32"/>
-          <w:szCs w:val="32"/>
+          <w:sz w:val="32"/>
+          <w:szCs w:val="32"/>
+          <w:u w:val="single"/>
+          <w:lang w:bidi="ar-DZ"/>
+        </w:rPr>
+      </w:pPr>
+      <w:r>
+        <w:rPr>
+          <w:rFonts w:hint="cs"/>
+          <w:b/>
+          <w:bCs/>
+          <w:sz w:val="28"/>
+          <w:szCs w:val="28"/>
+          <w:u w:val="single"/>
+          <w:rtl/>
+          <w:lang w:bidi="ar-DZ"/>
+        </w:rPr>
+        <w:t>الـرقـم:/ و ع ت /م ن إ ت /</w:t>
+      </w:r>
+      <w:r>
+        <w:rPr>
+          <w:b/>
+          <w:bCs/>
+          <w:sz w:val="28"/>
+          <w:szCs w:val="28"/>
           <w:u w:val="single"/>
           <w:lang w:bidi="ar-DZ"/>
         </w:rPr>
@@ -754,8 +243,8 @@
         <w:rPr>
           <w:b/>
           <w:bCs/>
-          <w:sz w:val="32"/>
-          <w:szCs w:val="32"/>
+          <w:sz w:val="28"/>
+          <w:szCs w:val="28"/>
           <w:u w:val="single"/>
           <w:lang w:bidi="ar-DZ"/>
         </w:rPr>
@@ -766,8 +255,8 @@
         <w:rPr>
           <w:b/>
           <w:bCs/>
-          <w:sz w:val="32"/>
-          <w:szCs w:val="32"/>
+          <w:sz w:val="28"/>
+          <w:szCs w:val="28"/>
           <w:u w:val="single"/>
           <w:lang w:bidi="ar-DZ"/>
         </w:rPr>
@@ -813,16 +302,6 @@
         </w:rPr>
         <w:t>شــــــهــــــــــادة</w:t>
       </w:r>
-      <w:r>
-        <w:rPr>
-          <w:rFonts w:hint="cs"/>
-          <w:sz w:val="32"/>
-          <w:szCs w:val="32"/>
-          <w:rtl/>
-          <w:lang w:bidi="ar-DZ"/>
-        </w:rPr>
-        <w:t xml:space="preserve">   </w:t>
-      </w:r>
     </w:p>
     <w:p>
       <w:pPr>
@@ -850,36 +329,6 @@
       <w:r>
         <w:rPr>
           <w:rFonts w:hint="cs"/>
-          <w:sz w:val="32"/>
-          <w:szCs w:val="32"/>
-          <w:rtl/>
-          <w:lang w:bidi="ar-DZ"/>
-        </w:rPr>
-        <w:t xml:space="preserve">      </w:t>
-      </w:r>
-      <w:r>
-        <w:rPr>
-          <w:rFonts w:hint="cs"/>
-          <w:sz w:val="32"/>
-          <w:szCs w:val="32"/>
-          <w:rtl/>
-          <w:lang w:bidi="ar-DZ"/>
-        </w:rPr>
-        <w:t xml:space="preserve">       </w:t>
-      </w:r>
-      <w:r>
-        <w:rPr>
-          <w:rFonts w:hint="cs"/>
-          <w:sz w:val="32"/>
-          <w:szCs w:val="32"/>
-          <w:rtl/>
-          <w:lang w:bidi="ar-DZ"/>
-        </w:rPr>
-        <w:t xml:space="preserve">  </w:t>
-      </w:r>
-      <w:r>
-        <w:rPr>
-          <w:rFonts w:hint="cs"/>
           <w:b/>
           <w:bCs/>
           <w:sz w:val="32"/>
@@ -949,38 +398,6 @@
           <w:szCs w:val="32"/>
           <w:lang w:bidi="ar-DZ"/>
         </w:rPr>
-        <w:t xml:space="preserve"> </w:t>
-      </w:r>
-      <w:r>
-        <w:rPr>
-          <w:b/>
-          <w:bCs/>
-          <w:sz w:val="32"/>
-          <w:szCs w:val="32"/>
-          <w:lang w:bidi="ar-DZ"/>
-        </w:rPr>
-        <w:t xml:space="preserve">  </w:t>
-      </w:r>
-      <w:r>
-        <w:rPr>
-          <w:rFonts w:hint="cs"/>
-          <w:b/>
-          <w:bCs/>
-          <w:sz w:val="32"/>
-          <w:szCs w:val="32"/>
-          <w:rtl/>
-          <w:lang w:val="en-US" w:bidi="ar-DZ"/>
-        </w:rPr>
-        <w:t xml:space="preserve"> </w:t>
-      </w:r>
-      <w:r>
-        <w:rPr>
-          <w:b/>
-          <w:bCs/>
-          <w:sz w:val="32"/>
-          <w:szCs w:val="32"/>
-          <w:lang w:bidi="ar-DZ"/>
-        </w:rPr>
         <w:t>${</w:t>
       </w:r>
       <w:proofErr w:type="spellStart"/>
@@ -1003,63 +420,29 @@
           <w:szCs w:val="32"/>
           <w:lang w:bidi="ar-DZ"/>
         </w:rPr>
+        <w:t>} ${</w:t>
+      </w:r>
+      <w:proofErr w:type="spellStart"/>
+      <w:r>
+        <w:rPr>
+          <w:b/>
+          <w:bCs/>
+          <w:sz w:val="32"/>
+          <w:szCs w:val="32"/>
+          <w:lang w:bidi="ar-DZ"/>
+        </w:rPr>
+        <w:t>prenomAr</w:t>
+      </w:r>
+      <w:proofErr w:type="spellEnd"/>
+      <w:r>
+        <w:rPr>
+          <w:b/>
+          <w:bCs/>
+          <w:sz w:val="32"/>
+          <w:szCs w:val="32"/>
+          <w:lang w:bidi="ar-DZ"/>
+        </w:rPr>
         <w:t>}</w:t>
-      </w:r>
-      <w:r>
-        <w:rPr>
-          <w:rFonts w:hint="cs"/>
-          <w:b/>
-          <w:bCs/>
-          <w:sz w:val="32"/>
-          <w:szCs w:val="32"/>
-          <w:rtl/>
-          <w:lang w:bidi="ar-DZ"/>
-        </w:rPr>
-        <w:t xml:space="preserve"> </w:t>
-      </w:r>
-      <w:r>
-        <w:rPr>
-          <w:b/>
-          <w:bCs/>
-          <w:sz w:val="32"/>
-          <w:szCs w:val="32"/>
-          <w:lang w:bidi="ar-DZ"/>
-        </w:rPr>
-        <w:t xml:space="preserve"> ${</w:t>
-      </w:r>
-      <w:proofErr w:type="spellStart"/>
-      <w:r>
-        <w:rPr>
-          <w:b/>
-          <w:bCs/>
-          <w:sz w:val="32"/>
-          <w:szCs w:val="32"/>
-          <w:lang w:bidi="ar-DZ"/>
-        </w:rPr>
-        <w:t>prenomAr</w:t>
-      </w:r>
-      <w:proofErr w:type="spellEnd"/>
-      <w:r>
-        <w:rPr>
-          <w:b/>
-          <w:bCs/>
-          <w:sz w:val="32"/>
-          <w:szCs w:val="32"/>
-          <w:lang w:bidi="ar-DZ"/>
-        </w:rPr>
-        <w:t>}</w:t>
-      </w:r>
-      <w:r>
-        <w:rPr>
-          <w:rFonts w:hint="cs"/>
-          <w:b/>
-          <w:bCs/>
-          <w:sz w:val="32"/>
-          <w:szCs w:val="32"/>
-          <w:rtl/>
-          <w:lang w:bidi="ar-DZ"/>
-        </w:rPr>
-        <w:t xml:space="preserve">     </w:t>
       </w:r>
     </w:p>
     <w:p>
@@ -1098,34 +481,10 @@
           <w:rtl/>
           <w:lang w:bidi="ar-DZ"/>
         </w:rPr>
-        <w:t xml:space="preserve"> </w:t>
-      </w:r>
-      <w:r>
-        <w:rPr>
-          <w:rFonts w:hint="cs"/>
-          <w:b/>
-          <w:bCs/>
-          <w:sz w:val="32"/>
-          <w:szCs w:val="32"/>
-          <w:rtl/>
-          <w:lang w:bidi="ar-DZ"/>
-        </w:rPr>
         <w:t>:</w:t>
       </w:r>
       <w:r>
         <w:rPr>
-          <w:rFonts w:hint="cs"/>
-          <w:b/>
-          <w:bCs/>
-          <w:sz w:val="32"/>
-          <w:szCs w:val="32"/>
-          <w:rtl/>
-          <w:lang w:bidi="ar-DZ"/>
-        </w:rPr>
-        <w:t xml:space="preserve">  </w:t>
-      </w:r>
-      <w:r>
-        <w:rPr>
           <w:b/>
           <w:bCs/>
           <w:sz w:val="32"/>
@@ -1166,7 +525,33 @@
           <w:rtl/>
           <w:lang w:bidi="ar-DZ"/>
         </w:rPr>
-        <w:t xml:space="preserve">                بــ :</w:t>
+        <w:t xml:space="preserve">                </w:t>
+      </w:r>
+      <w:proofErr w:type="spellStart"/>
+      <w:r>
+        <w:rPr>
+          <w:rFonts w:hint="cs"/>
+          <w:b/>
+          <w:bCs/>
+          <w:sz w:val="32"/>
+          <w:szCs w:val="32"/>
+          <w:rtl/>
+          <w:lang w:bidi="ar-DZ"/>
+        </w:rPr>
+        <w:t>بــ</w:t>
+      </w:r>
+      <w:proofErr w:type="spellEnd"/>
+      <w:r>
+        <w:rPr>
+          <w:rFonts w:hint="cs"/>
+          <w:b/>
+          <w:bCs/>
+          <w:sz w:val="32"/>
+          <w:szCs w:val="32"/>
+          <w:rtl/>
+          <w:lang w:bidi="ar-DZ"/>
+        </w:rPr>
+        <w:t xml:space="preserve"> :</w:t>
       </w:r>
       <w:r>
         <w:rPr>
@@ -1214,31 +599,33 @@
           <w:lang w:bidi="ar-DZ"/>
         </w:rPr>
       </w:pPr>
-      <w:r>
-        <w:rPr>
-          <w:rFonts w:hint="cs"/>
-          <w:b/>
-          <w:bCs/>
-          <w:sz w:val="32"/>
-          <w:szCs w:val="32"/>
-          <w:u w:val="single"/>
-          <w:rtl/>
-          <w:lang w:bidi="ar-DZ"/>
-        </w:rPr>
-        <w:t>الســـاكــــن(ة) بـ</w:t>
-      </w:r>
-      <w:r>
-        <w:rPr>
-          <w:rFonts w:hint="cs"/>
-          <w:b/>
-          <w:bCs/>
-          <w:sz w:val="32"/>
-          <w:szCs w:val="32"/>
-          <w:u w:val="single"/>
-          <w:rtl/>
-          <w:lang w:bidi="ar-DZ"/>
-        </w:rPr>
-        <w:t xml:space="preserve"> </w:t>
+      <w:proofErr w:type="gramStart"/>
+      <w:r>
+        <w:rPr>
+          <w:rFonts w:hint="cs"/>
+          <w:b/>
+          <w:bCs/>
+          <w:sz w:val="32"/>
+          <w:szCs w:val="32"/>
+          <w:u w:val="single"/>
+          <w:rtl/>
+          <w:lang w:bidi="ar-DZ"/>
+        </w:rPr>
+        <w:t>الســـاكــــن</w:t>
+      </w:r>
+      <w:proofErr w:type="gramEnd"/>
+      <w:r>
+        <w:rPr>
+          <w:rFonts w:hint="cs"/>
+          <w:b/>
+          <w:bCs/>
+          <w:sz w:val="32"/>
+          <w:szCs w:val="32"/>
+          <w:u w:val="single"/>
+          <w:rtl/>
+          <w:lang w:bidi="ar-DZ"/>
+        </w:rPr>
+        <w:t>(ة) بـ</w:t>
       </w:r>
       <w:r>
         <w:rPr>
@@ -1254,18 +641,6 @@
       </w:r>
       <w:r>
         <w:rPr>
-          <w:rFonts w:hint="cs"/>
-          <w:b/>
-          <w:bCs/>
-          <w:sz w:val="32"/>
-          <w:szCs w:val="32"/>
-          <w:rtl/>
-          <w:lang w:bidi="ar-DZ"/>
-        </w:rPr>
-        <w:t xml:space="preserve"> </w:t>
-      </w:r>
-      <w:r>
-        <w:rPr>
           <w:b/>
           <w:bCs/>
           <w:sz w:val="32"/>
@@ -1298,15 +673,13 @@
       </w:r>
       <w:r>
         <w:rPr>
-          <w:rFonts w:hint="cs"/>
-          <w:b/>
-          <w:bCs/>
-          <w:sz w:val="32"/>
-          <w:szCs w:val="32"/>
-          <w:rtl/>
-          <w:lang w:bidi="ar-DZ"/>
-        </w:rPr>
-        <w:t xml:space="preserve"> </w:t>
+          <w:b/>
+          <w:bCs/>
+          <w:sz w:val="32"/>
+          <w:szCs w:val="32"/>
+          <w:lang w:bidi="ar-DZ"/>
+        </w:rPr>
+        <w:t xml:space="preserve">   </w:t>
       </w:r>
       <w:r>
         <w:rPr>
@@ -1339,18 +712,6 @@
           <w:lang w:bidi="ar-DZ"/>
         </w:rPr>
         <w:t>}</w:t>
-      </w:r>
-      <w:r>
-        <w:rPr>
-          <w:rFonts w:hint="cs"/>
-          <w:b/>
-          <w:bCs/>
-          <w:sz w:val="32"/>
-          <w:szCs w:val="32"/>
-          <w:rtl/>
-          <w:lang w:bidi="ar-DZ"/>
-        </w:rPr>
-        <w:t xml:space="preserve">            </w:t>
       </w:r>
     </w:p>
     <w:p>
@@ -1702,33 +1063,7 @@
           <w:rtl/>
           <w:lang w:bidi="ar-DZ"/>
         </w:rPr>
-        <w:t xml:space="preserve">ة </w:t>
-      </w:r>
-      <w:r>
-        <w:rPr>
-          <w:rFonts w:hint="cs"/>
-          <w:b/>
-          <w:bCs/>
-          <w:sz w:val="32"/>
-          <w:szCs w:val="32"/>
-          <w:u w:val="single"/>
-          <w:rtl/>
-          <w:lang w:bidi="ar-DZ"/>
-        </w:rPr>
-        <w:t xml:space="preserve"> </w:t>
-      </w:r>
-      <w:r>
-        <w:rPr>
-          <w:rFonts w:hint="cs"/>
-          <w:b/>
-          <w:bCs/>
-          <w:sz w:val="32"/>
-          <w:szCs w:val="32"/>
-          <w:u w:val="single"/>
-          <w:rtl/>
-          <w:lang w:bidi="ar-DZ"/>
-        </w:rPr>
-        <w:t>رق</w:t>
+        <w:t>ة رق</w:t>
       </w:r>
       <w:r>
         <w:rPr>
@@ -1799,18 +1134,6 @@
           <w:lang w:bidi="ar-DZ"/>
         </w:rPr>
         <w:t>}</w:t>
-      </w:r>
-      <w:r>
-        <w:rPr>
-          <w:rFonts w:hint="cs"/>
-          <w:b/>
-          <w:bCs/>
-          <w:sz w:val="32"/>
-          <w:szCs w:val="32"/>
-          <w:rtl/>
-          <w:lang w:bidi="ar-DZ"/>
-        </w:rPr>
-        <w:t xml:space="preserve">            </w:t>
       </w:r>
     </w:p>
     <w:p>
@@ -1856,15 +1179,13 @@
       </w:r>
       <w:r>
         <w:rPr>
-          <w:rFonts w:hint="cs"/>
-          <w:b/>
-          <w:bCs/>
-          <w:sz w:val="32"/>
-          <w:szCs w:val="32"/>
-          <w:rtl/>
-          <w:lang w:bidi="ar-DZ"/>
-        </w:rPr>
-        <w:t xml:space="preserve">  </w:t>
+          <w:b/>
+          <w:bCs/>
+          <w:sz w:val="32"/>
+          <w:szCs w:val="32"/>
+          <w:lang w:bidi="ar-DZ"/>
+        </w:rPr>
+        <w:t xml:space="preserve">         </w:t>
       </w:r>
       <w:r>
         <w:rPr>
@@ -1908,18 +1229,6 @@
           <w:rtl/>
           <w:lang w:bidi="ar-DZ"/>
         </w:rPr>
-        <w:t xml:space="preserve">     </w:t>
-      </w:r>
-      <w:r>
-        <w:rPr>
-          <w:rFonts w:hint="cs"/>
-          <w:b/>
-          <w:bCs/>
-          <w:sz w:val="32"/>
-          <w:szCs w:val="32"/>
-          <w:rtl/>
-          <w:lang w:bidi="ar-DZ"/>
-        </w:rPr>
         <w:t>عــن</w:t>
       </w:r>
       <w:r>
@@ -1965,18 +1274,6 @@
           <w:lang w:bidi="ar-DZ"/>
         </w:rPr>
         <w:t>}</w:t>
-      </w:r>
-      <w:r>
-        <w:rPr>
-          <w:rFonts w:hint="cs"/>
-          <w:b/>
-          <w:bCs/>
-          <w:sz w:val="32"/>
-          <w:szCs w:val="32"/>
-          <w:rtl/>
-          <w:lang w:bidi="ar-DZ"/>
-        </w:rPr>
-        <w:t xml:space="preserve">     </w:t>
       </w:r>
     </w:p>
     <w:p>
@@ -1993,6 +1290,7 @@
           <w:lang w:bidi="ar-DZ"/>
         </w:rPr>
       </w:pPr>
+      <w:proofErr w:type="gramStart"/>
       <w:r>
         <w:rPr>
           <w:rFonts w:hint="cs"/>
@@ -2013,6 +1311,16 @@
           <w:szCs w:val="32"/>
           <w:lang w:bidi="ar-DZ"/>
         </w:rPr>
+        <w:t xml:space="preserve"> </w:t>
+      </w:r>
+      <w:r>
+        <w:rPr>
+          <w:b/>
+          <w:bCs/>
+          <w:sz w:val="32"/>
+          <w:szCs w:val="32"/>
+          <w:lang w:bidi="ar-DZ"/>
+        </w:rPr>
         <w:t>${</w:t>
       </w:r>
       <w:proofErr w:type="spellStart"/>
@@ -2047,19 +1355,20 @@
           <w:rtl/>
           <w:lang w:bidi="ar-DZ"/>
         </w:rPr>
-        <w:t xml:space="preserve"> </w:t>
-      </w:r>
-      <w:r>
-        <w:rPr>
-          <w:rFonts w:hint="cs"/>
-          <w:b/>
-          <w:bCs/>
-          <w:sz w:val="32"/>
-          <w:szCs w:val="32"/>
-          <w:rtl/>
-          <w:lang w:bidi="ar-DZ"/>
-        </w:rPr>
-        <w:t>بــنــســبــة 100</w:t>
+        <w:t>بــنــســبــة</w:t>
+      </w:r>
+      <w:proofErr w:type="gramEnd"/>
+      <w:r>
+        <w:rPr>
+          <w:rFonts w:hint="cs"/>
+          <w:b/>
+          <w:bCs/>
+          <w:sz w:val="32"/>
+          <w:szCs w:val="32"/>
+          <w:rtl/>
+          <w:lang w:bidi="ar-DZ"/>
+        </w:rPr>
+        <w:t xml:space="preserve"> 100</w:t>
       </w:r>
       <w:r>
         <w:rPr>
@@ -2127,28 +1436,6 @@
           <w:rtl/>
           <w:lang w:bidi="ar-DZ"/>
         </w:rPr>
-        <w:t xml:space="preserve"> </w:t>
-      </w:r>
-      <w:r>
-        <w:rPr>
-          <w:b/>
-          <w:bCs/>
-          <w:sz w:val="32"/>
-          <w:szCs w:val="32"/>
-          <w:lang w:bidi="ar-DZ"/>
-        </w:rPr>
-        <w:t xml:space="preserve">   </w:t>
-      </w:r>
-      <w:r>
-        <w:rPr>
-          <w:rFonts w:hint="cs"/>
-          <w:b/>
-          <w:bCs/>
-          <w:sz w:val="32"/>
-          <w:szCs w:val="32"/>
-          <w:rtl/>
-          <w:lang w:bidi="ar-DZ"/>
-        </w:rPr>
         <w:t xml:space="preserve"> و المقدرة ب 000.00 10 دج منذ 01 أكتوبر 2019، و الـغـرض من تـسـلـيـم هـذه ال</w:t>
       </w:r>
       <w:r>
@@ -2162,16 +1449,6 @@
           <w:lang w:bidi="ar-DZ"/>
         </w:rPr>
         <w:t xml:space="preserve">شـهـادة </w:t>
-      </w:r>
-      <w:r>
-        <w:rPr>
-          <w:b/>
-          <w:bCs/>
-          <w:sz w:val="32"/>
-          <w:szCs w:val="32"/>
-          <w:lang w:bidi="ar-DZ"/>
-        </w:rPr>
-        <w:t xml:space="preserve">   </w:t>
       </w:r>
       <w:bookmarkStart w:id="0" w:name="_GoBack"/>
       <w:bookmarkEnd w:id="0"/>
@@ -2226,18 +1503,6 @@
           <w:lang w:bidi="ar-DZ"/>
         </w:rPr>
       </w:pPr>
-      <w:r>
-        <w:rPr>
-          <w:rFonts w:hint="cs"/>
-          <w:b/>
-          <w:bCs/>
-          <w:sz w:val="32"/>
-          <w:szCs w:val="32"/>
-          <w:rtl/>
-          <w:lang w:bidi="ar-DZ"/>
-        </w:rPr>
-        <w:t xml:space="preserve">  </w:t>
-      </w:r>
       <w:r>
         <w:rPr>
           <w:rFonts w:hint="cs"/>
@@ -2333,6 +1598,7 @@
           <w:tab w:val="left" w:pos="6104"/>
         </w:tabs>
         <w:bidi/>
+        <w:jc w:val="right"/>
         <w:rPr>
           <w:b/>
           <w:bCs/>
@@ -2343,18 +1609,6 @@
           <w:lang w:bidi="ar-DZ"/>
         </w:rPr>
       </w:pPr>
-      <w:r>
-        <w:rPr>
-          <w:rFonts w:hint="cs"/>
-          <w:b/>
-          <w:bCs/>
-          <w:sz w:val="36"/>
-          <w:szCs w:val="36"/>
-          <w:rtl/>
-          <w:lang w:bidi="ar-DZ"/>
-        </w:rPr>
-        <w:t xml:space="preserve">                                                   </w:t>
-      </w:r>
       <w:r>
         <w:rPr>
           <w:rFonts w:hint="cs"/>
@@ -2489,7 +1743,7 @@
 </file>
 
 <file path=word/styles.xml><?xml version="1.0" encoding="utf-8"?>
-<w:styles xmlns:mc="http://schemas.openxmlformats.org/markup-compatibility/2006" xmlns:r="http://schemas.openxmlformats.org/officeDocument/2006/relationships" xmlns:w="http://schemas.openxmlformats.org/wordprocessingml/2006/main" xmlns:w14="http://schemas.microsoft.com/office/word/2010/wordml" mc:Ignorable="w14">
+<w:styles xmlns:r="http://schemas.openxmlformats.org/officeDocument/2006/relationships" xmlns:w="http://schemas.openxmlformats.org/wordprocessingml/2006/main">
   <w:docDefaults>
     <w:rPrDefault>
       <w:rPr>
@@ -2658,17 +1912,18 @@
       <w:lang w:eastAsia="fr-FR"/>
     </w:rPr>
   </w:style>
-  <w:style w:type="character" w:default="1" w:styleId="DefaultParagraphFont">
+  <w:style w:type="character" w:default="1" w:styleId="Policepardfaut">
     <w:name w:val="Default Paragraph Font"/>
     <w:uiPriority w:val="1"/>
     <w:semiHidden/>
     <w:unhideWhenUsed/>
   </w:style>
-  <w:style w:type="table" w:default="1" w:styleId="TableNormal">
+  <w:style w:type="table" w:default="1" w:styleId="TableauNormal">
     <w:name w:val="Normal Table"/>
     <w:uiPriority w:val="99"/>
     <w:semiHidden/>
     <w:unhideWhenUsed/>
+    <w:qFormat/>
     <w:tblPr>
       <w:tblInd w:w="0" w:type="dxa"/>
       <w:tblCellMar>
@@ -2679,7 +1934,7 @@
       </w:tblCellMar>
     </w:tblPr>
   </w:style>
-  <w:style w:type="numbering" w:default="1" w:styleId="NoList">
+  <w:style w:type="numbering" w:default="1" w:styleId="Aucuneliste">
     <w:name w:val="No List"/>
     <w:uiPriority w:val="99"/>
     <w:semiHidden/>

</xml_diff>

<commit_message>
UI UPDATE - ADD RAPPEL TO BUDGET RESUME
</commit_message>
<xml_diff>
--- a/app/Templates/AttestationPaiement.docx
+++ b/app/Templates/AttestationPaiement.docx
@@ -214,6 +214,7 @@
           <w:lang w:bidi="ar-DZ"/>
         </w:rPr>
       </w:pPr>
+      <w:proofErr w:type="gramStart"/>
       <w:r>
         <w:rPr>
           <w:rFonts w:hint="cs"/>
@@ -225,7 +226,54 @@
           <w:rtl/>
           <w:lang w:bidi="ar-DZ"/>
         </w:rPr>
-        <w:t>الـرقـم:/ و ع ت /م ن إ ت /</w:t>
+        <w:t>الـرقـم</w:t>
+      </w:r>
+      <w:proofErr w:type="gramEnd"/>
+      <w:r>
+        <w:rPr>
+          <w:rFonts w:hint="cs"/>
+          <w:b/>
+          <w:bCs/>
+          <w:sz w:val="28"/>
+          <w:szCs w:val="28"/>
+          <w:rtl/>
+          <w:lang w:bidi="ar-DZ"/>
+        </w:rPr>
+        <w:t>:</w:t>
+      </w:r>
+      <w:r>
+        <w:rPr>
+          <w:b/>
+          <w:bCs/>
+          <w:sz w:val="28"/>
+          <w:szCs w:val="28"/>
+          <w:lang w:bidi="ar-DZ"/>
+        </w:rPr>
+        <w:t xml:space="preserve">        </w:t>
+      </w:r>
+      <w:r>
+        <w:rPr>
+          <w:b/>
+          <w:bCs/>
+          <w:sz w:val="28"/>
+          <w:szCs w:val="28"/>
+          <w:u w:val="single"/>
+          <w:lang w:bidi="ar-DZ"/>
+        </w:rPr>
+        <w:t xml:space="preserve"> </w:t>
+      </w:r>
+      <w:r>
+        <w:rPr>
+          <w:rFonts w:hint="cs"/>
+          <w:b/>
+          <w:bCs/>
+          <w:sz w:val="28"/>
+          <w:szCs w:val="28"/>
+          <w:u w:val="single"/>
+          <w:rtl/>
+          <w:lang w:bidi="ar-DZ"/>
+        </w:rPr>
+        <w:t>/ و ع ت /م ن إ ت /</w:t>
       </w:r>
       <w:r>
         <w:rPr>
@@ -1279,7 +1327,7 @@
     <w:p>
       <w:pPr>
         <w:bidi/>
-        <w:spacing w:line="360" w:lineRule="auto"/>
+        <w:spacing w:after="240" w:line="480" w:lineRule="auto"/>
         <w:jc w:val="both"/>
         <w:rPr>
           <w:b/>
@@ -1436,7 +1484,19 @@
           <w:rtl/>
           <w:lang w:bidi="ar-DZ"/>
         </w:rPr>
-        <w:t xml:space="preserve"> و المقدرة ب 000.00 10 دج منذ 01 أكتوبر 2019، و الـغـرض من تـسـلـيـم هـذه ال</w:t>
+        <w:t xml:space="preserve">     و </w:t>
+      </w:r>
+      <w:r>
+        <w:rPr>
+          <w:rFonts w:hint="cs"/>
+          <w:b/>
+          <w:bCs/>
+          <w:sz w:val="32"/>
+          <w:szCs w:val="32"/>
+          <w:rtl/>
+          <w:lang w:bidi="ar-DZ"/>
+        </w:rPr>
+        <w:t>الـغـرض من تـسـلـيـم هـذه ال</w:t>
       </w:r>
       <w:r>
         <w:rPr>
@@ -1492,7 +1552,7 @@
     <w:p>
       <w:pPr>
         <w:bidi/>
-        <w:spacing w:line="480" w:lineRule="auto"/>
+        <w:spacing w:after="240" w:line="360" w:lineRule="auto"/>
         <w:jc w:val="center"/>
         <w:rPr>
           <w:b/>

</xml_diff>

<commit_message>
Bug Fixed - UI Update
</commit_message>
<xml_diff>
--- a/app/Templates/AttestationPaiement.docx
+++ b/app/Templates/AttestationPaiement.docx
@@ -1327,9 +1327,9 @@
     <w:p>
       <w:pPr>
         <w:bidi/>
-        <w:spacing w:after="240" w:line="480" w:lineRule="auto"/>
-        <w:jc w:val="both"/>
-        <w:rPr>
+        <w:spacing w:line="360" w:lineRule="auto"/>
+        <w:rPr>
+          <w:rFonts w:hint="cs"/>
           <w:b/>
           <w:bCs/>
           <w:sz w:val="32"/>
@@ -1484,45 +1484,57 @@
           <w:rtl/>
           <w:lang w:bidi="ar-DZ"/>
         </w:rPr>
-        <w:t xml:space="preserve">     و </w:t>
-      </w:r>
-      <w:r>
-        <w:rPr>
-          <w:rFonts w:hint="cs"/>
-          <w:b/>
-          <w:bCs/>
-          <w:sz w:val="32"/>
-          <w:szCs w:val="32"/>
-          <w:rtl/>
-          <w:lang w:bidi="ar-DZ"/>
-        </w:rPr>
-        <w:t>الـغـرض من تـسـلـيـم هـذه ال</w:t>
-      </w:r>
-      <w:r>
-        <w:rPr>
-          <w:rFonts w:hint="cs"/>
-          <w:b/>
-          <w:bCs/>
-          <w:sz w:val="32"/>
-          <w:szCs w:val="32"/>
-          <w:rtl/>
-          <w:lang w:bidi="ar-DZ"/>
-        </w:rPr>
-        <w:t xml:space="preserve">شـهـادة </w:t>
-      </w:r>
-      <w:bookmarkStart w:id="0" w:name="_GoBack"/>
-      <w:bookmarkEnd w:id="0"/>
-      <w:r>
-        <w:rPr>
-          <w:rFonts w:hint="cs"/>
-          <w:b/>
-          <w:bCs/>
-          <w:sz w:val="32"/>
-          <w:szCs w:val="32"/>
-          <w:rtl/>
-          <w:lang w:bidi="ar-DZ"/>
-        </w:rPr>
-        <w:t xml:space="preserve">هـو مـن أجـل </w:t>
+        <w:t xml:space="preserve"> </w:t>
+      </w:r>
+      <w:r>
+        <w:rPr>
+          <w:rFonts w:hint="cs"/>
+          <w:b/>
+          <w:bCs/>
+          <w:sz w:val="32"/>
+          <w:szCs w:val="32"/>
+          <w:rtl/>
+          <w:lang w:bidi="ar-DZ"/>
+        </w:rPr>
+        <w:t xml:space="preserve">و المقدرة ب 000.00 10 </w:t>
+      </w:r>
+      <w:proofErr w:type="spellStart"/>
+      <w:r>
+        <w:rPr>
+          <w:rFonts w:hint="cs"/>
+          <w:b/>
+          <w:bCs/>
+          <w:sz w:val="32"/>
+          <w:szCs w:val="32"/>
+          <w:rtl/>
+          <w:lang w:bidi="ar-DZ"/>
+        </w:rPr>
+        <w:t>دج</w:t>
+      </w:r>
+      <w:proofErr w:type="spellEnd"/>
+      <w:r>
+        <w:rPr>
+          <w:rFonts w:hint="cs"/>
+          <w:b/>
+          <w:bCs/>
+          <w:sz w:val="32"/>
+          <w:szCs w:val="32"/>
+          <w:rtl/>
+          <w:lang w:bidi="ar-DZ"/>
+        </w:rPr>
+        <w:t xml:space="preserve"> منذ 01 أكتوبر 2019، و الـغـرض من تـسـلـيـم هـذه ال</w:t>
+      </w:r>
+      <w:r>
+        <w:rPr>
+          <w:rFonts w:hint="cs"/>
+          <w:b/>
+          <w:bCs/>
+          <w:sz w:val="32"/>
+          <w:szCs w:val="32"/>
+          <w:rtl/>
+          <w:lang w:bidi="ar-DZ"/>
+        </w:rPr>
+        <w:t xml:space="preserve">شـهـادة هـو مـن أجـل </w:t>
       </w:r>
       <w:r>
         <w:rPr>
@@ -1573,7 +1585,33 @@
           <w:rtl/>
           <w:lang w:bidi="ar-DZ"/>
         </w:rPr>
-        <w:t>ســلـمــت هــذه الــشــهـادة لإسـتـعــمــالهـــا فـي حـ</w:t>
+        <w:t xml:space="preserve">ســلـمــت هــذه الــشــهـادة </w:t>
+      </w:r>
+      <w:proofErr w:type="spellStart"/>
+      <w:r>
+        <w:rPr>
+          <w:rFonts w:hint="cs"/>
+          <w:b/>
+          <w:bCs/>
+          <w:sz w:val="32"/>
+          <w:szCs w:val="32"/>
+          <w:rtl/>
+          <w:lang w:bidi="ar-DZ"/>
+        </w:rPr>
+        <w:t>لإسـتـعــمــالهـــا</w:t>
+      </w:r>
+      <w:proofErr w:type="spellEnd"/>
+      <w:r>
+        <w:rPr>
+          <w:rFonts w:hint="cs"/>
+          <w:b/>
+          <w:bCs/>
+          <w:sz w:val="32"/>
+          <w:szCs w:val="32"/>
+          <w:rtl/>
+          <w:lang w:bidi="ar-DZ"/>
+        </w:rPr>
+        <w:t xml:space="preserve"> فـي حـ</w:t>
       </w:r>
       <w:r>
         <w:rPr>
@@ -1762,12 +1800,16 @@
       <w:pPr>
         <w:bidi/>
         <w:rPr>
+          <w:sz w:val="16"/>
+          <w:szCs w:val="16"/>
           <w:lang w:val="en-US" w:bidi="ar-DZ"/>
         </w:rPr>
       </w:pPr>
       <w:r>
         <w:rPr>
           <w:rFonts w:hint="cs"/>
+          <w:sz w:val="16"/>
+          <w:szCs w:val="16"/>
           <w:rtl/>
           <w:lang w:val="en-US" w:bidi="ar-DZ"/>
         </w:rPr>
@@ -1775,18 +1817,24 @@
       </w:r>
       <w:r>
         <w:rPr>
+          <w:sz w:val="16"/>
+          <w:szCs w:val="16"/>
           <w:lang w:val="en-US" w:bidi="ar-DZ"/>
         </w:rPr>
         <w:t>${username</w:t>
       </w:r>
       <w:r>
         <w:rPr>
+          <w:sz w:val="16"/>
+          <w:szCs w:val="16"/>
           <w:lang w:val="en-US" w:bidi="ar-DZ"/>
         </w:rPr>
         <w:t>Ar</w:t>
       </w:r>
       <w:r>
         <w:rPr>
+          <w:sz w:val="16"/>
+          <w:szCs w:val="16"/>
           <w:lang w:val="en-US" w:bidi="ar-DZ"/>
         </w:rPr>
         <w:t>}</w:t>

</xml_diff>

<commit_message>
UI Update - Livewire search bug found
</commit_message>
<xml_diff>
--- a/app/Templates/AttestationPaiement.docx
+++ b/app/Templates/AttestationPaiement.docx
@@ -1329,7 +1329,6 @@
         <w:bidi/>
         <w:spacing w:line="360" w:lineRule="auto"/>
         <w:rPr>
-          <w:rFonts w:hint="cs"/>
           <w:b/>
           <w:bCs/>
           <w:sz w:val="32"/>
@@ -1522,7 +1521,81 @@
           <w:rtl/>
           <w:lang w:bidi="ar-DZ"/>
         </w:rPr>
-        <w:t xml:space="preserve"> منذ 01 أكتوبر 2019، و الـغـرض من تـسـلـيـم هـذه ال</w:t>
+        <w:t xml:space="preserve"> منذ 01 أكتوبر </w:t>
+      </w:r>
+      <w:r>
+        <w:rPr>
+          <w:rFonts w:hint="cs"/>
+          <w:b/>
+          <w:bCs/>
+          <w:sz w:val="32"/>
+          <w:szCs w:val="32"/>
+          <w:rtl/>
+          <w:lang w:bidi="ar-DZ"/>
+        </w:rPr>
+        <w:t xml:space="preserve"> </w:t>
+      </w:r>
+      <w:r>
+        <w:rPr>
+          <w:rFonts w:hint="cs"/>
+          <w:b/>
+          <w:bCs/>
+          <w:sz w:val="32"/>
+          <w:szCs w:val="32"/>
+          <w:rtl/>
+          <w:lang w:bidi="ar-DZ"/>
+        </w:rPr>
+        <w:t>2019</w:t>
+      </w:r>
+      <w:r>
+        <w:rPr>
+          <w:rFonts w:hint="cs"/>
+          <w:b/>
+          <w:bCs/>
+          <w:sz w:val="32"/>
+          <w:szCs w:val="32"/>
+          <w:rtl/>
+          <w:lang w:bidi="ar-DZ"/>
+        </w:rPr>
+        <w:t xml:space="preserve"> </w:t>
+      </w:r>
+      <w:proofErr w:type="spellStart"/>
+      <w:r>
+        <w:rPr>
+          <w:rFonts w:hint="cs"/>
+          <w:b/>
+          <w:bCs/>
+          <w:sz w:val="32"/>
+          <w:szCs w:val="32"/>
+          <w:rtl/>
+          <w:lang w:bidi="ar-DZ"/>
+        </w:rPr>
+        <w:t>الى</w:t>
+      </w:r>
+      <w:proofErr w:type="spellEnd"/>
+      <w:r>
+        <w:rPr>
+          <w:rFonts w:hint="cs"/>
+          <w:b/>
+          <w:bCs/>
+          <w:sz w:val="32"/>
+          <w:szCs w:val="32"/>
+          <w:rtl/>
+          <w:lang w:bidi="ar-DZ"/>
+        </w:rPr>
+        <w:t xml:space="preserve"> غاية يومنا هذا </w:t>
+      </w:r>
+      <w:r>
+        <w:rPr>
+          <w:rFonts w:hint="cs"/>
+          <w:b/>
+          <w:bCs/>
+          <w:sz w:val="32"/>
+          <w:szCs w:val="32"/>
+          <w:rtl/>
+          <w:lang w:bidi="ar-DZ"/>
+        </w:rPr>
+        <w:t>، و الـغـرض من تـسـلـيـم هـذه ال</w:t>
       </w:r>
       <w:r>
         <w:rPr>
@@ -2522,4 +2595,16 @@
   <a:objectDefaults/>
   <a:extraClrSchemeLst/>
 </a:theme>
+</file>
+
+<file path=customXml/item1.xml><?xml version="1.0" encoding="utf-8"?>
+<b:Sources xmlns:b="http://schemas.openxmlformats.org/officeDocument/2006/bibliography" xmlns="http://schemas.openxmlformats.org/officeDocument/2006/bibliography" SelectedStyle="\APA.XSL" StyleName="APA"/>
+</file>
+
+<file path=customXml/itemProps1.xml><?xml version="1.0" encoding="utf-8"?>
+<ds:datastoreItem xmlns:ds="http://schemas.openxmlformats.org/officeDocument/2006/customXml" ds:itemID="{8CB9F0A3-E444-453B-803F-8CDE4BAC5426}">
+  <ds:schemaRefs>
+    <ds:schemaRef ds:uri="http://schemas.openxmlformats.org/officeDocument/2006/bibliography"/>
+  </ds:schemaRefs>
+</ds:datastoreItem>
 </file>
</xml_diff>